<commit_message>
Added Particle Physics AVSI
</commit_message>
<xml_diff>
--- a/Reviews/CosmologyAVSI.docx
+++ b/Reviews/CosmologyAVSI.docx
@@ -1,13 +1,19 @@
 
 <file path=word/document.xml><?xml version="1.0" encoding="utf-8"?>
-<w:document xmlns:wpc="http://schemas.microsoft.com/office/word/2010/wordprocessingCanvas" xmlns:cx="http://schemas.microsoft.com/office/drawing/2014/chartex" xmlns:cx1="http://schemas.microsoft.com/office/drawing/2015/9/8/chartex" xmlns:cx2="http://schemas.microsoft.com/office/drawing/2015/10/21/chartex" xmlns:cx3="http://schemas.microsoft.com/office/drawing/2016/5/9/chartex" xmlns:cx4="http://schemas.microsoft.com/office/drawing/2016/5/10/chartex" xmlns:cx5="http://schemas.microsoft.com/office/drawing/2016/5/11/chartex" xmlns:cx6="http://schemas.microsoft.com/office/drawing/2016/5/12/chartex" xmlns:cx7="http://schemas.microsoft.com/office/drawing/2016/5/13/chartex" xmlns:cx8="http://schemas.microsoft.com/office/drawing/2016/5/14/chartex" xmlns:mc="http://schemas.openxmlformats.org/markup-compatibility/2006" xmlns:aink="http://schemas.microsoft.com/office/drawing/2016/ink" xmlns:am3d="http://schemas.microsoft.com/office/drawing/2017/model3d" xmlns:o="urn:schemas-microsoft-com:office:office" xmlns:r="http://schemas.openxmlformats.org/officeDocument/2006/relationships" xmlns:m="http://schemas.openxmlformats.org/officeDocument/2006/math" xmlns:v="urn:schemas-microsoft-com:vml" xmlns:wp14="http://schemas.microsoft.com/office/word/2010/wordprocessingDrawing" xmlns:wp="http://schemas.openxmlformats.org/drawingml/2006/wordprocessingDrawing" xmlns:w10="urn:schemas-microsoft-com:office:word" xmlns:w="http://schemas.openxmlformats.org/wordprocessingml/2006/main" xmlns:w14="http://schemas.microsoft.com/office/word/2010/wordml" xmlns:w15="http://schemas.microsoft.com/office/word/2012/wordml" xmlns:w16cex="http://schemas.microsoft.com/office/word/2018/wordml/cex" xmlns:w16cid="http://schemas.microsoft.com/office/word/2016/wordml/cid" xmlns:w16="http://schemas.microsoft.com/office/word/2018/wordml" xmlns:w16se="http://schemas.microsoft.com/office/word/2015/wordml/symex" xmlns:wpg="http://schemas.microsoft.com/office/word/2010/wordprocessingGroup" xmlns:wpi="http://schemas.microsoft.com/office/word/2010/wordprocessingInk" xmlns:wne="http://schemas.microsoft.com/office/word/2006/wordml" xmlns:wps="http://schemas.microsoft.com/office/word/2010/wordprocessingShape" mc:Ignorable="w14 w15 w16se w16cid w16 w16cex wp14">
+<w:document xmlns:wpc="http://schemas.microsoft.com/office/word/2010/wordprocessingCanvas" xmlns:cx="http://schemas.microsoft.com/office/drawing/2014/chartex" xmlns:cx1="http://schemas.microsoft.com/office/drawing/2015/9/8/chartex" xmlns:cx2="http://schemas.microsoft.com/office/drawing/2015/10/21/chartex" xmlns:cx3="http://schemas.microsoft.com/office/drawing/2016/5/9/chartex" xmlns:cx4="http://schemas.microsoft.com/office/drawing/2016/5/10/chartex" xmlns:cx5="http://schemas.microsoft.com/office/drawing/2016/5/11/chartex" xmlns:cx6="http://schemas.microsoft.com/office/drawing/2016/5/12/chartex" xmlns:cx7="http://schemas.microsoft.com/office/drawing/2016/5/13/chartex" xmlns:cx8="http://schemas.microsoft.com/office/drawing/2016/5/14/chartex" xmlns:mc="http://schemas.openxmlformats.org/markup-compatibility/2006" xmlns:aink="http://schemas.microsoft.com/office/drawing/2016/ink" xmlns:am3d="http://schemas.microsoft.com/office/drawing/2017/model3d" xmlns:o="urn:schemas-microsoft-com:office:office" xmlns:r="http://schemas.openxmlformats.org/officeDocument/2006/relationships" xmlns:m="http://schemas.openxmlformats.org/officeDocument/2006/math" xmlns:v="urn:schemas-microsoft-com:vml" xmlns:wp14="http://schemas.microsoft.com/office/word/2010/wordprocessingDrawing" xmlns:wp="http://schemas.openxmlformats.org/drawingml/2006/wordprocessingDrawing" xmlns:w10="urn:schemas-microsoft-com:office:word" xmlns:w="http://schemas.openxmlformats.org/wordprocessingml/2006/main" xmlns:w14="http://schemas.microsoft.com/office/word/2010/wordml" xmlns:w15="http://schemas.microsoft.com/office/word/2012/wordml" xmlns:w16cex="http://schemas.microsoft.com/office/word/2018/wordml/cex" xmlns:w16cid="http://schemas.microsoft.com/office/word/2016/wordml/cid" xmlns:w16="http://schemas.microsoft.com/office/word/2018/wordml" xmlns:w16sdtdh="http://schemas.microsoft.com/office/word/2020/wordml/sdtdatahash" xmlns:w16se="http://schemas.microsoft.com/office/word/2015/wordml/symex" xmlns:wpg="http://schemas.microsoft.com/office/word/2010/wordprocessingGroup" xmlns:wpi="http://schemas.microsoft.com/office/word/2010/wordprocessingInk" xmlns:wne="http://schemas.microsoft.com/office/word/2006/wordml" xmlns:wps="http://schemas.microsoft.com/office/word/2010/wordprocessingShape" mc:Ignorable="w14 w15 w16se w16cid w16 w16cex w16sdtdh wp14">
   <w:body>
     <w:p>
       <w:pPr>
         <w:jc w:val="center"/>
       </w:pPr>
       <w:r>
-        <w:t>Review of “Cosmology A Very Short Introduction” by Peter Coles</w:t>
+        <w:t>Review of “</w:t>
+      </w:r>
+      <w:r>
+        <w:t>Cosmology</w:t>
+      </w:r>
+      <w:r>
+        <w:t xml:space="preserve"> A Very Short Introduction” by Peter Coles</w:t>
       </w:r>
     </w:p>
     <w:p>
@@ -23,7 +29,16 @@
         <w:jc w:val="center"/>
       </w:pPr>
       <w:r>
-        <w:t>09/04/2021</w:t>
+        <w:t>13</w:t>
+      </w:r>
+      <w:r>
+        <w:t>/</w:t>
+      </w:r>
+      <w:r>
+        <w:t>09</w:t>
+      </w:r>
+      <w:r>
+        <w:t>/2021</w:t>
       </w:r>
     </w:p>
     <w:p>
@@ -78,15 +93,7 @@
         <w:t xml:space="preserve"> cosmic expansion and red shift</w:t>
       </w:r>
       <w:r>
-        <w:t xml:space="preserve">, while chapter 5 gives evidence for the big bang and explains the great syntheses in physics but the book shows it’s age here not being able to discuss the results from the LHC. The next chapter </w:t>
-      </w:r>
-      <w:proofErr w:type="spellStart"/>
-      <w:r>
-        <w:t>discuses</w:t>
-      </w:r>
-      <w:proofErr w:type="spellEnd"/>
-      <w:r>
-        <w:t xml:space="preserve"> whether the universe is open or closed and the Omega parameter that defines this.</w:t>
+        <w:t>, while chapter 5 gives evidence for the big bang and explains the great syntheses in physics but the book shows it’s age here not being able to discuss the results from the LHC. The next chapter discuses whether the universe is open or closed and the Omega parameter that defines this.</w:t>
       </w:r>
     </w:p>
     <w:p>
@@ -119,7 +126,7 @@
 </file>
 
 <file path=word/styles.xml><?xml version="1.0" encoding="utf-8"?>
-<w:styles xmlns:mc="http://schemas.openxmlformats.org/markup-compatibility/2006" xmlns:r="http://schemas.openxmlformats.org/officeDocument/2006/relationships" xmlns:w="http://schemas.openxmlformats.org/wordprocessingml/2006/main" xmlns:w14="http://schemas.microsoft.com/office/word/2010/wordml" xmlns:w15="http://schemas.microsoft.com/office/word/2012/wordml" xmlns:w16cex="http://schemas.microsoft.com/office/word/2018/wordml/cex" xmlns:w16cid="http://schemas.microsoft.com/office/word/2016/wordml/cid" xmlns:w16="http://schemas.microsoft.com/office/word/2018/wordml" xmlns:w16se="http://schemas.microsoft.com/office/word/2015/wordml/symex" mc:Ignorable="w14 w15 w16se w16cid w16 w16cex">
+<w:styles xmlns:mc="http://schemas.openxmlformats.org/markup-compatibility/2006" xmlns:r="http://schemas.openxmlformats.org/officeDocument/2006/relationships" xmlns:w="http://schemas.openxmlformats.org/wordprocessingml/2006/main" xmlns:w14="http://schemas.microsoft.com/office/word/2010/wordml" xmlns:w15="http://schemas.microsoft.com/office/word/2012/wordml" xmlns:w16cex="http://schemas.microsoft.com/office/word/2018/wordml/cex" xmlns:w16cid="http://schemas.microsoft.com/office/word/2016/wordml/cid" xmlns:w16="http://schemas.microsoft.com/office/word/2018/wordml" xmlns:w16sdtdh="http://schemas.microsoft.com/office/word/2020/wordml/sdtdatahash" xmlns:w16se="http://schemas.microsoft.com/office/word/2015/wordml/symex" mc:Ignorable="w14 w15 w16se w16cid w16 w16cex w16sdtdh">
   <w:docDefaults>
     <w:rPrDefault>
       <w:rPr>

</xml_diff>

<commit_message>
Wrote Fluid Mechanics AVSI review
</commit_message>
<xml_diff>
--- a/Reviews/CosmologyAVSI.docx
+++ b/Reviews/CosmologyAVSI.docx
@@ -1,136 +1,241 @@
 
 <file path=word/document.xml><?xml version="1.0" encoding="utf-8"?>
-<w:document xmlns:wpc="http://schemas.microsoft.com/office/word/2010/wordprocessingCanvas" xmlns:cx="http://schemas.microsoft.com/office/drawing/2014/chartex" xmlns:cx1="http://schemas.microsoft.com/office/drawing/2015/9/8/chartex" xmlns:cx2="http://schemas.microsoft.com/office/drawing/2015/10/21/chartex" xmlns:cx3="http://schemas.microsoft.com/office/drawing/2016/5/9/chartex" xmlns:cx4="http://schemas.microsoft.com/office/drawing/2016/5/10/chartex" xmlns:cx5="http://schemas.microsoft.com/office/drawing/2016/5/11/chartex" xmlns:cx6="http://schemas.microsoft.com/office/drawing/2016/5/12/chartex" xmlns:cx7="http://schemas.microsoft.com/office/drawing/2016/5/13/chartex" xmlns:cx8="http://schemas.microsoft.com/office/drawing/2016/5/14/chartex" xmlns:mc="http://schemas.openxmlformats.org/markup-compatibility/2006" xmlns:aink="http://schemas.microsoft.com/office/drawing/2016/ink" xmlns:am3d="http://schemas.microsoft.com/office/drawing/2017/model3d" xmlns:o="urn:schemas-microsoft-com:office:office" xmlns:r="http://schemas.openxmlformats.org/officeDocument/2006/relationships" xmlns:m="http://schemas.openxmlformats.org/officeDocument/2006/math" xmlns:v="urn:schemas-microsoft-com:vml" xmlns:wp14="http://schemas.microsoft.com/office/word/2010/wordprocessingDrawing" xmlns:wp="http://schemas.openxmlformats.org/drawingml/2006/wordprocessingDrawing" xmlns:w10="urn:schemas-microsoft-com:office:word" xmlns:w="http://schemas.openxmlformats.org/wordprocessingml/2006/main" xmlns:w14="http://schemas.microsoft.com/office/word/2010/wordml" xmlns:w15="http://schemas.microsoft.com/office/word/2012/wordml" xmlns:w16cex="http://schemas.microsoft.com/office/word/2018/wordml/cex" xmlns:w16cid="http://schemas.microsoft.com/office/word/2016/wordml/cid" xmlns:w16="http://schemas.microsoft.com/office/word/2018/wordml" xmlns:w16sdtdh="http://schemas.microsoft.com/office/word/2020/wordml/sdtdatahash" xmlns:w16se="http://schemas.microsoft.com/office/word/2015/wordml/symex" xmlns:wpg="http://schemas.microsoft.com/office/word/2010/wordprocessingGroup" xmlns:wpi="http://schemas.microsoft.com/office/word/2010/wordprocessingInk" xmlns:wne="http://schemas.microsoft.com/office/word/2006/wordml" xmlns:wps="http://schemas.microsoft.com/office/word/2010/wordprocessingShape" mc:Ignorable="w14 w15 w16se w16cid w16 w16cex w16sdtdh wp14">
+<w:document xmlns:o="urn:schemas-microsoft-com:office:office" xmlns:r="http://schemas.openxmlformats.org/officeDocument/2006/relationships" xmlns:v="urn:schemas-microsoft-com:vml" xmlns:w="http://schemas.openxmlformats.org/wordprocessingml/2006/main" xmlns:w10="urn:schemas-microsoft-com:office:word" xmlns:wp="http://schemas.openxmlformats.org/drawingml/2006/wordprocessingDrawing" xmlns:wps="http://schemas.microsoft.com/office/word/2010/wordprocessingShape" xmlns:wpg="http://schemas.microsoft.com/office/word/2010/wordprocessingGroup" xmlns:mc="http://schemas.openxmlformats.org/markup-compatibility/2006" xmlns:wp14="http://schemas.microsoft.com/office/word/2010/wordprocessingDrawing" xmlns:w14="http://schemas.microsoft.com/office/word/2010/wordml" xmlns:w15="http://schemas.microsoft.com/office/word/2012/wordml" mc:Ignorable="w14 wp14 w15">
   <w:body>
     <w:p>
       <w:pPr>
+        <w:pStyle w:val="Normal"/>
         <w:jc w:val="center"/>
-      </w:pPr>
-      <w:r>
+        <w:rPr/>
+      </w:pPr>
+      <w:r>
+        <w:rPr/>
         <w:t>Review of “</w:t>
       </w:r>
       <w:r>
-        <w:t>Cosmology</w:t>
-      </w:r>
-      <w:r>
-        <w:t xml:space="preserve"> A Very Short Introduction” by Peter Coles</w:t>
-      </w:r>
-    </w:p>
-    <w:p>
-      <w:pPr>
+        <w:rPr/>
+        <w:t>Fluid Mechanics</w:t>
+      </w:r>
+      <w:r>
+        <w:rPr/>
+        <w:t xml:space="preserve"> A Very Short Introduction” by </w:t>
+      </w:r>
+      <w:r>
+        <w:rPr/>
+        <w:t>Eric Lauga</w:t>
+      </w:r>
+    </w:p>
+    <w:p>
+      <w:pPr>
+        <w:pStyle w:val="Normal"/>
         <w:jc w:val="center"/>
-      </w:pPr>
-      <w:r>
+        <w:rPr/>
+      </w:pPr>
+      <w:r>
+        <w:rPr/>
         <w:t>By GPE</w:t>
       </w:r>
     </w:p>
     <w:p>
       <w:pPr>
+        <w:pStyle w:val="Normal"/>
         <w:jc w:val="center"/>
-      </w:pPr>
-      <w:r>
-        <w:t>13</w:t>
-      </w:r>
-      <w:r>
+        <w:rPr/>
+      </w:pPr>
+      <w:r>
+        <w:rPr/>
+        <w:t>29</w:t>
+      </w:r>
+      <w:r>
+        <w:rPr/>
         <w:t>/</w:t>
       </w:r>
       <w:r>
-        <w:t>09</w:t>
-      </w:r>
-      <w:r>
-        <w:t>/2021</w:t>
-      </w:r>
-    </w:p>
-    <w:p>
-      <w:r>
-        <w:t>This book is one of Oxford University Press’s “A Very Short Introduction” series which are available for a very broad range of topics. This series is very popular and I have read about a dozen titles in this series and enjoyed them all</w:t>
-      </w:r>
-      <w:r>
-        <w:t>.</w:t>
-      </w:r>
-    </w:p>
-    <w:p>
-      <w:r>
-        <w:t>This book is aimed squarely at the curious lay reader and has only a couple of very simple equations in the whole text. One being E=mc</w:t>
-      </w:r>
-      <w:r>
-        <w:rPr>
-          <w:vertAlign w:val="superscript"/>
-        </w:rPr>
-        <w:t>2</w:t>
-      </w:r>
-      <w:r>
-        <w:t xml:space="preserve"> the other being an equation for red shift. This book is definitely in the light reading category for any scientist. </w:t>
-      </w:r>
-    </w:p>
-    <w:p>
-      <w:r>
-        <w:t xml:space="preserve">Chapter </w:t>
-      </w:r>
-      <w:r>
-        <w:t>1</w:t>
-      </w:r>
-      <w:r>
-        <w:t xml:space="preserve"> introduces the concept of cosmology beginning with ancient myth and legend and shows how these old ideas have given way to a modern scientific understanding. </w:t>
-      </w:r>
-    </w:p>
-    <w:p>
-      <w:r>
-        <w:t xml:space="preserve">The second chapter introduces Einstein’s theory of </w:t>
-      </w:r>
-      <w:r>
-        <w:t>Relativity and concludes with a short piece on black holes. The next chapter explains in simple terms how the General Theory of Relativity predicts an expanding universe and discusses the large scale geometry of the universe and the Friedmann models which I feel are emphasized too strongly as they require very special conditions of symmetry although to be fair this text is rather dated (published 2001).</w:t>
-      </w:r>
-    </w:p>
-    <w:p>
-      <w:r>
-        <w:t xml:space="preserve">Chapter 4 </w:t>
-      </w:r>
-      <w:r>
-        <w:t xml:space="preserve">discuses </w:t>
-      </w:r>
-      <w:r>
-        <w:t xml:space="preserve"> cosmic expansion and red shift</w:t>
-      </w:r>
-      <w:r>
-        <w:t>, while chapter 5 gives evidence for the big bang and explains the great syntheses in physics but the book shows it’s age here not being able to discuss the results from the LHC. The next chapter discuses whether the universe is open or closed and the Omega parameter that defines this.</w:t>
-      </w:r>
-    </w:p>
-    <w:p>
-      <w:r>
-        <w:t xml:space="preserve">The final two chapters explain large scale structure and the quest for a theory of everything. </w:t>
-      </w:r>
-    </w:p>
-    <w:p>
-      <w:r>
-        <w:t>Overall I found this book stimulating, but I felt that a few re</w:t>
-      </w:r>
-      <w:r>
-        <w:t>commendations</w:t>
-      </w:r>
-      <w:r>
-        <w:t xml:space="preserve"> for more advanced study </w:t>
-      </w:r>
-      <w:r>
-        <w:t>would be helpful, but still well worth reading.</w:t>
+        <w:rPr/>
+        <w:t>11</w:t>
+      </w:r>
+      <w:r>
+        <w:rPr/>
+        <w:t>/202</w:t>
+      </w:r>
+      <w:r>
+        <w:rPr/>
+        <w:t>3</w:t>
+      </w:r>
+    </w:p>
+    <w:p>
+      <w:pPr>
+        <w:pStyle w:val="Normal"/>
+        <w:rPr/>
+      </w:pPr>
+      <w:r>
+        <w:rPr/>
+        <w:t>As someone doing research in fluid dynamics t</w:t>
+      </w:r>
+      <w:r>
+        <w:rPr/>
+        <w:t xml:space="preserve">his book </w:t>
+      </w:r>
+      <w:r>
+        <w:rPr/>
+        <w:t>served as a great introduction to the field and a great source of fundament physical understanding and spring of ideas for my work</w:t>
+      </w:r>
+      <w:r>
+        <w:rPr/>
+        <w:t xml:space="preserve">. </w:t>
+      </w:r>
+    </w:p>
+    <w:p>
+      <w:pPr>
+        <w:pStyle w:val="Normal"/>
+        <w:rPr/>
+      </w:pPr>
+      <w:r>
+        <w:rPr/>
+        <w:t xml:space="preserve">Chapter 1 introduces </w:t>
+      </w:r>
+      <w:r>
+        <w:rPr/>
+        <w:t>various fundamentals such as continuity, pressure, hydrostatics and surface tension. Mention is also made of wetting which is otherwise little discussed in the book. These fundamentals are returned to frequently throughout the rest of the text. Indeed the book has a great flow to it  (self similarity intended) with each chapter building an ever more exciting edifice.</w:t>
+      </w:r>
+      <w:r>
+        <w:rPr/>
+        <w:t xml:space="preserve"> </w:t>
+      </w:r>
+    </w:p>
+    <w:p>
+      <w:pPr>
+        <w:pStyle w:val="Normal"/>
+        <w:rPr/>
+      </w:pPr>
+      <w:r>
+        <w:rPr/>
+        <w:t xml:space="preserve">The second chapter </w:t>
+      </w:r>
+      <w:r>
+        <w:rPr/>
+        <w:t xml:space="preserve">discusses viscosity, giving </w:t>
+      </w:r>
+      <w:r>
+        <w:rPr/>
+        <w:t>the equation for a Newtonian fluid under shear flow</w:t>
+      </w:r>
+      <w:r>
+        <w:rPr/>
+        <w:t xml:space="preserve">. </w:t>
+      </w:r>
+      <w:r>
+        <w:rPr/>
+        <w:t>The writing gives clear physical insight into viscous fluids, and the chapter ends with a presentation of the Navier-Stokes equations but these are not really used in the book as the author considers vector calculus and tensors too advanced for this book.</w:t>
+      </w:r>
+    </w:p>
+    <w:p>
+      <w:pPr>
+        <w:pStyle w:val="Normal"/>
+        <w:rPr/>
+      </w:pPr>
+      <w:r>
+        <w:rPr/>
+        <w:t>Chapter 3 considers flow in pipes (e.g. water, oil and blood vessels). And I found the description of Hagen-Poiseuille flow very helpful. And turbul</w:t>
+      </w:r>
+      <w:r>
+        <w:rPr/>
+        <w:t>e</w:t>
+      </w:r>
+      <w:r>
+        <w:rPr/>
+        <w:t>nce is discussed for the first time.</w:t>
+      </w:r>
+    </w:p>
+    <w:p>
+      <w:pPr>
+        <w:pStyle w:val="Normal"/>
+        <w:rPr/>
+      </w:pPr>
+      <w:r>
+        <w:rPr/>
+        <w:t>Chapter 4 was about dimen</w:t>
+      </w:r>
+      <w:r>
+        <w:rPr/>
+        <w:t>s</w:t>
+      </w:r>
+      <w:r>
+        <w:rPr/>
+        <w:t xml:space="preserve">ions and </w:t>
+      </w:r>
+      <w:r>
+        <w:rPr/>
+        <w:t>the dimensionless numbers that describe fluids such as the famous Reynolds number. I found this chapter a bit hard to get into as there are so many important numbers. But it was well worth the effort with interesting physics presented.</w:t>
+      </w:r>
+    </w:p>
+    <w:p>
+      <w:pPr>
+        <w:pStyle w:val="Normal"/>
+        <w:rPr/>
+      </w:pPr>
+      <w:r>
+        <w:rPr/>
+        <w:t>The next chapter is on boundary layers and explains aircraft flight very well. A simple derivation of Bernoulli’s equation is given which is very satisfying. The next chapter is on vort</w:t>
+      </w:r>
+      <w:r>
+        <w:rPr/>
+        <w:t>i</w:t>
+      </w:r>
+      <w:r>
+        <w:rPr/>
+        <w:t>ces and is very appealing given the beautiful visual nature of the subject.</w:t>
+      </w:r>
+    </w:p>
+    <w:p>
+      <w:pPr>
+        <w:pStyle w:val="Normal"/>
+        <w:rPr/>
+      </w:pPr>
+      <w:r>
+        <w:rPr/>
+        <w:t>Instabilities are covered next and I found the shear layer section very useful. Finally the book gives a glimpse of modern research in fluid mechanics, but by now it’s all over as far as education goes and I think this chapter is for the beginner.</w:t>
+      </w:r>
+    </w:p>
+    <w:p>
+      <w:pPr>
+        <w:pStyle w:val="Normal"/>
+        <w:rPr/>
+      </w:pPr>
+      <w:r>
+        <w:rPr/>
+        <w:t>An excellent introduction to an extremely beautiful and fascinating topic – well worth the read.</w:t>
+      </w:r>
+    </w:p>
+    <w:p>
+      <w:pPr>
+        <w:pStyle w:val="Normal"/>
+        <w:spacing w:before="0" w:after="160"/>
+        <w:rPr/>
+      </w:pPr>
+      <w:r>
+        <w:rPr/>
       </w:r>
     </w:p>
     <w:sectPr>
+      <w:type w:val="nextPage"/>
       <w:pgSz w:w="11906" w:h="16838"/>
-      <w:pgMar w:top="1440" w:right="1440" w:bottom="1440" w:left="1440" w:header="708" w:footer="708" w:gutter="0"/>
-      <w:cols w:space="708"/>
-      <w:docGrid w:linePitch="360"/>
+      <w:pgMar w:left="1440" w:right="1440" w:gutter="0" w:header="0" w:top="1440" w:footer="0" w:bottom="1440"/>
+      <w:pgNumType w:fmt="decimal"/>
+      <w:formProt w:val="false"/>
+      <w:textDirection w:val="lrTb"/>
+      <w:docGrid w:type="default" w:linePitch="360" w:charSpace="4096"/>
     </w:sectPr>
   </w:body>
 </w:document>
 </file>
 
 <file path=word/styles.xml><?xml version="1.0" encoding="utf-8"?>
-<w:styles xmlns:mc="http://schemas.openxmlformats.org/markup-compatibility/2006" xmlns:r="http://schemas.openxmlformats.org/officeDocument/2006/relationships" xmlns:w="http://schemas.openxmlformats.org/wordprocessingml/2006/main" xmlns:w14="http://schemas.microsoft.com/office/word/2010/wordml" xmlns:w15="http://schemas.microsoft.com/office/word/2012/wordml" xmlns:w16cex="http://schemas.microsoft.com/office/word/2018/wordml/cex" xmlns:w16cid="http://schemas.microsoft.com/office/word/2016/wordml/cid" xmlns:w16="http://schemas.microsoft.com/office/word/2018/wordml" xmlns:w16sdtdh="http://schemas.microsoft.com/office/word/2020/wordml/sdtdatahash" xmlns:w16se="http://schemas.microsoft.com/office/word/2015/wordml/symex" mc:Ignorable="w14 w15 w16se w16cid w16 w16cex w16sdtdh">
+<w:styles xmlns:w="http://schemas.openxmlformats.org/wordprocessingml/2006/main" xmlns:w14="http://schemas.microsoft.com/office/word/2010/wordml" xmlns:mc="http://schemas.openxmlformats.org/markup-compatibility/2006" mc:Ignorable="w14">
   <w:docDefaults>
     <w:rPrDefault>
       <w:rPr>
-        <w:rFonts w:asciiTheme="minorHAnsi" w:eastAsiaTheme="minorHAnsi" w:hAnsiTheme="minorHAnsi" w:cstheme="minorBidi"/>
+        <w:rFonts w:ascii="Calibri" w:hAnsi="Calibri" w:eastAsia="Calibri" w:cs="" w:asciiTheme="minorHAnsi" w:cstheme="minorBidi" w:eastAsiaTheme="minorHAnsi" w:hAnsiTheme="minorHAnsi"/>
         <w:sz w:val="22"/>
         <w:szCs w:val="22"/>
         <w:lang w:val="en-GB" w:eastAsia="en-US" w:bidi="ar-SA"/>
@@ -138,21 +243,21 @@
     </w:rPrDefault>
     <w:pPrDefault>
       <w:pPr>
-        <w:spacing w:after="160" w:line="259" w:lineRule="auto"/>
+        <w:suppressAutoHyphens w:val="true"/>
       </w:pPr>
     </w:pPrDefault>
   </w:docDefaults>
   <w:latentStyles w:defLockedState="0" w:defUIPriority="99" w:defSemiHidden="0" w:defUnhideWhenUsed="0" w:defQFormat="0" w:count="376">
     <w:lsdException w:name="Normal" w:uiPriority="0" w:qFormat="1"/>
     <w:lsdException w:name="heading 1" w:uiPriority="9" w:qFormat="1"/>
-    <w:lsdException w:name="heading 2" w:semiHidden="1" w:uiPriority="9" w:unhideWhenUsed="1" w:qFormat="1"/>
-    <w:lsdException w:name="heading 3" w:semiHidden="1" w:uiPriority="9" w:unhideWhenUsed="1" w:qFormat="1"/>
-    <w:lsdException w:name="heading 4" w:semiHidden="1" w:uiPriority="9" w:unhideWhenUsed="1" w:qFormat="1"/>
-    <w:lsdException w:name="heading 5" w:semiHidden="1" w:uiPriority="9" w:unhideWhenUsed="1" w:qFormat="1"/>
-    <w:lsdException w:name="heading 6" w:semiHidden="1" w:uiPriority="9" w:unhideWhenUsed="1" w:qFormat="1"/>
-    <w:lsdException w:name="heading 7" w:semiHidden="1" w:uiPriority="9" w:unhideWhenUsed="1" w:qFormat="1"/>
-    <w:lsdException w:name="heading 8" w:semiHidden="1" w:uiPriority="9" w:unhideWhenUsed="1" w:qFormat="1"/>
-    <w:lsdException w:name="heading 9" w:semiHidden="1" w:uiPriority="9" w:unhideWhenUsed="1" w:qFormat="1"/>
+    <w:lsdException w:name="heading 2" w:uiPriority="9" w:semiHidden="1" w:unhideWhenUsed="1" w:qFormat="1"/>
+    <w:lsdException w:name="heading 3" w:uiPriority="9" w:semiHidden="1" w:unhideWhenUsed="1" w:qFormat="1"/>
+    <w:lsdException w:name="heading 4" w:uiPriority="9" w:semiHidden="1" w:unhideWhenUsed="1" w:qFormat="1"/>
+    <w:lsdException w:name="heading 5" w:uiPriority="9" w:semiHidden="1" w:unhideWhenUsed="1" w:qFormat="1"/>
+    <w:lsdException w:name="heading 6" w:uiPriority="9" w:semiHidden="1" w:unhideWhenUsed="1" w:qFormat="1"/>
+    <w:lsdException w:name="heading 7" w:uiPriority="9" w:semiHidden="1" w:unhideWhenUsed="1" w:qFormat="1"/>
+    <w:lsdException w:name="heading 8" w:uiPriority="9" w:semiHidden="1" w:unhideWhenUsed="1" w:qFormat="1"/>
+    <w:lsdException w:name="heading 9" w:uiPriority="9" w:semiHidden="1" w:unhideWhenUsed="1" w:qFormat="1"/>
     <w:lsdException w:name="index 1" w:semiHidden="1" w:unhideWhenUsed="1"/>
     <w:lsdException w:name="index 2" w:semiHidden="1" w:unhideWhenUsed="1"/>
     <w:lsdException w:name="index 3" w:semiHidden="1" w:unhideWhenUsed="1"/>
@@ -162,22 +267,22 @@
     <w:lsdException w:name="index 7" w:semiHidden="1" w:unhideWhenUsed="1"/>
     <w:lsdException w:name="index 8" w:semiHidden="1" w:unhideWhenUsed="1"/>
     <w:lsdException w:name="index 9" w:semiHidden="1" w:unhideWhenUsed="1"/>
-    <w:lsdException w:name="toc 1" w:semiHidden="1" w:uiPriority="39" w:unhideWhenUsed="1"/>
-    <w:lsdException w:name="toc 2" w:semiHidden="1" w:uiPriority="39" w:unhideWhenUsed="1"/>
-    <w:lsdException w:name="toc 3" w:semiHidden="1" w:uiPriority="39" w:unhideWhenUsed="1"/>
-    <w:lsdException w:name="toc 4" w:semiHidden="1" w:uiPriority="39" w:unhideWhenUsed="1"/>
-    <w:lsdException w:name="toc 5" w:semiHidden="1" w:uiPriority="39" w:unhideWhenUsed="1"/>
-    <w:lsdException w:name="toc 6" w:semiHidden="1" w:uiPriority="39" w:unhideWhenUsed="1"/>
-    <w:lsdException w:name="toc 7" w:semiHidden="1" w:uiPriority="39" w:unhideWhenUsed="1"/>
-    <w:lsdException w:name="toc 8" w:semiHidden="1" w:uiPriority="39" w:unhideWhenUsed="1"/>
-    <w:lsdException w:name="toc 9" w:semiHidden="1" w:uiPriority="39" w:unhideWhenUsed="1"/>
+    <w:lsdException w:name="toc 1" w:uiPriority="39" w:semiHidden="1" w:unhideWhenUsed="1"/>
+    <w:lsdException w:name="toc 2" w:uiPriority="39" w:semiHidden="1" w:unhideWhenUsed="1"/>
+    <w:lsdException w:name="toc 3" w:uiPriority="39" w:semiHidden="1" w:unhideWhenUsed="1"/>
+    <w:lsdException w:name="toc 4" w:uiPriority="39" w:semiHidden="1" w:unhideWhenUsed="1"/>
+    <w:lsdException w:name="toc 5" w:uiPriority="39" w:semiHidden="1" w:unhideWhenUsed="1"/>
+    <w:lsdException w:name="toc 6" w:uiPriority="39" w:semiHidden="1" w:unhideWhenUsed="1"/>
+    <w:lsdException w:name="toc 7" w:uiPriority="39" w:semiHidden="1" w:unhideWhenUsed="1"/>
+    <w:lsdException w:name="toc 8" w:uiPriority="39" w:semiHidden="1" w:unhideWhenUsed="1"/>
+    <w:lsdException w:name="toc 9" w:uiPriority="39" w:semiHidden="1" w:unhideWhenUsed="1"/>
     <w:lsdException w:name="Normal Indent" w:semiHidden="1" w:unhideWhenUsed="1"/>
     <w:lsdException w:name="footnote text" w:semiHidden="1" w:unhideWhenUsed="1"/>
     <w:lsdException w:name="annotation text" w:semiHidden="1" w:unhideWhenUsed="1"/>
     <w:lsdException w:name="header" w:semiHidden="1" w:unhideWhenUsed="1"/>
     <w:lsdException w:name="footer" w:semiHidden="1" w:unhideWhenUsed="1"/>
     <w:lsdException w:name="index heading" w:semiHidden="1" w:unhideWhenUsed="1"/>
-    <w:lsdException w:name="caption" w:semiHidden="1" w:uiPriority="35" w:unhideWhenUsed="1" w:qFormat="1"/>
+    <w:lsdException w:name="caption" w:uiPriority="35" w:semiHidden="1" w:unhideWhenUsed="1" w:qFormat="1"/>
     <w:lsdException w:name="table of figures" w:semiHidden="1" w:unhideWhenUsed="1"/>
     <w:lsdException w:name="envelope address" w:semiHidden="1" w:unhideWhenUsed="1"/>
     <w:lsdException w:name="envelope return" w:semiHidden="1" w:unhideWhenUsed="1"/>
@@ -208,7 +313,7 @@
     <w:lsdException w:name="Title" w:uiPriority="10" w:qFormat="1"/>
     <w:lsdException w:name="Closing" w:semiHidden="1" w:unhideWhenUsed="1"/>
     <w:lsdException w:name="Signature" w:semiHidden="1" w:unhideWhenUsed="1"/>
-    <w:lsdException w:name="Default Paragraph Font" w:semiHidden="1" w:uiPriority="1" w:unhideWhenUsed="1"/>
+    <w:lsdException w:name="Default Paragraph Font" w:uiPriority="1" w:semiHidden="1" w:unhideWhenUsed="1"/>
     <w:lsdException w:name="Body Text" w:semiHidden="1" w:unhideWhenUsed="1"/>
     <w:lsdException w:name="Body Text Indent" w:semiHidden="1" w:unhideWhenUsed="1"/>
     <w:lsdException w:name="List Continue" w:semiHidden="1" w:unhideWhenUsed="1"/>
@@ -408,8 +513,8 @@
     <w:lsdException w:name="Subtle Reference" w:uiPriority="31" w:qFormat="1"/>
     <w:lsdException w:name="Intense Reference" w:uiPriority="32" w:qFormat="1"/>
     <w:lsdException w:name="Book Title" w:uiPriority="33" w:qFormat="1"/>
-    <w:lsdException w:name="Bibliography" w:semiHidden="1" w:uiPriority="37" w:unhideWhenUsed="1"/>
-    <w:lsdException w:name="TOC Heading" w:semiHidden="1" w:uiPriority="39" w:unhideWhenUsed="1" w:qFormat="1"/>
+    <w:lsdException w:name="Bibliography" w:uiPriority="37" w:semiHidden="1" w:unhideWhenUsed="1"/>
+    <w:lsdException w:name="TOC Heading" w:uiPriority="39" w:semiHidden="1" w:unhideWhenUsed="1" w:qFormat="1"/>
     <w:lsdException w:name="Plain Table 1" w:uiPriority="41"/>
     <w:lsdException w:name="Plain Table 2" w:uiPriority="42"/>
     <w:lsdException w:name="Plain Table 3" w:uiPriority="43"/>
@@ -520,15 +625,96 @@
     <w:lsdException w:name="Unresolved Mention" w:semiHidden="1" w:unhideWhenUsed="1"/>
     <w:lsdException w:name="Smart Link" w:semiHidden="1" w:unhideWhenUsed="1"/>
   </w:latentStyles>
-  <w:style w:type="paragraph" w:default="1" w:styleId="Normal">
+  <w:style w:type="paragraph" w:styleId="Normal" w:default="1">
     <w:name w:val="Normal"/>
     <w:qFormat/>
+    <w:pPr>
+      <w:widowControl/>
+      <w:bidi w:val="0"/>
+      <w:spacing w:lineRule="auto" w:line="259" w:before="0" w:after="160"/>
+      <w:jc w:val="left"/>
+    </w:pPr>
+    <w:rPr>
+      <w:rFonts w:ascii="Calibri" w:hAnsi="Calibri" w:eastAsia="Calibri" w:cs="" w:asciiTheme="minorHAnsi" w:cstheme="minorBidi" w:eastAsiaTheme="minorHAnsi" w:hAnsiTheme="minorHAnsi"/>
+      <w:color w:val="auto"/>
+      <w:kern w:val="0"/>
+      <w:sz w:val="22"/>
+      <w:szCs w:val="22"/>
+      <w:lang w:val="en-GB" w:eastAsia="en-US" w:bidi="ar-SA"/>
+    </w:rPr>
   </w:style>
-  <w:style w:type="character" w:default="1" w:styleId="DefaultParagraphFont">
+  <w:style w:type="character" w:styleId="DefaultParagraphFont" w:default="1">
     <w:name w:val="Default Paragraph Font"/>
     <w:uiPriority w:val="1"/>
     <w:semiHidden/>
     <w:unhideWhenUsed/>
+    <w:qFormat/>
+    <w:rPr/>
+  </w:style>
+  <w:style w:type="paragraph" w:styleId="Heading">
+    <w:name w:val="Heading"/>
+    <w:basedOn w:val="Normal"/>
+    <w:next w:val="TextBody"/>
+    <w:qFormat/>
+    <w:pPr>
+      <w:keepNext w:val="true"/>
+      <w:spacing w:before="240" w:after="120"/>
+    </w:pPr>
+    <w:rPr>
+      <w:rFonts w:ascii="Liberation Sans" w:hAnsi="Liberation Sans" w:eastAsia="Noto Sans CJK SC" w:cs="Lohit Devanagari"/>
+      <w:sz w:val="28"/>
+      <w:szCs w:val="28"/>
+    </w:rPr>
+  </w:style>
+  <w:style w:type="paragraph" w:styleId="TextBody">
+    <w:name w:val="Body Text"/>
+    <w:basedOn w:val="Normal"/>
+    <w:pPr>
+      <w:spacing w:lineRule="auto" w:line="276" w:before="0" w:after="140"/>
+    </w:pPr>
+    <w:rPr/>
+  </w:style>
+  <w:style w:type="paragraph" w:styleId="List">
+    <w:name w:val="List"/>
+    <w:basedOn w:val="TextBody"/>
+    <w:pPr/>
+    <w:rPr>
+      <w:rFonts w:cs="Lohit Devanagari"/>
+    </w:rPr>
+  </w:style>
+  <w:style w:type="paragraph" w:styleId="Caption">
+    <w:name w:val="Caption"/>
+    <w:basedOn w:val="Normal"/>
+    <w:qFormat/>
+    <w:pPr>
+      <w:suppressLineNumbers/>
+      <w:spacing w:before="120" w:after="120"/>
+    </w:pPr>
+    <w:rPr>
+      <w:rFonts w:cs="Lohit Devanagari"/>
+      <w:i/>
+      <w:iCs/>
+      <w:sz w:val="24"/>
+      <w:szCs w:val="24"/>
+    </w:rPr>
+  </w:style>
+  <w:style w:type="paragraph" w:styleId="Index">
+    <w:name w:val="Index"/>
+    <w:basedOn w:val="Normal"/>
+    <w:qFormat/>
+    <w:pPr>
+      <w:suppressLineNumbers/>
+    </w:pPr>
+    <w:rPr>
+      <w:rFonts w:cs="Lohit Devanagari"/>
+    </w:rPr>
+  </w:style>
+  <w:style w:type="numbering" w:styleId="NoList" w:default="1">
+    <w:name w:val="No List"/>
+    <w:uiPriority w:val="99"/>
+    <w:semiHidden/>
+    <w:unhideWhenUsed/>
+    <w:qFormat/>
   </w:style>
   <w:style w:type="table" w:default="1" w:styleId="TableNormal">
     <w:name w:val="Normal Table"/>
@@ -536,7 +722,6 @@
     <w:semiHidden/>
     <w:unhideWhenUsed/>
     <w:tblPr>
-      <w:tblInd w:w="0" w:type="dxa"/>
       <w:tblCellMar>
         <w:top w:w="0" w:type="dxa"/>
         <w:left w:w="108" w:type="dxa"/>
@@ -544,12 +729,6 @@
         <w:right w:w="108" w:type="dxa"/>
       </w:tblCellMar>
     </w:tblPr>
-  </w:style>
-  <w:style w:type="numbering" w:default="1" w:styleId="NoList">
-    <w:name w:val="No List"/>
-    <w:uiPriority w:val="99"/>
-    <w:semiHidden/>
-    <w:unhideWhenUsed/>
   </w:style>
 </w:styles>
 </file>

</xml_diff>

<commit_message>
Revert "Wrote Fluid Mechanics AVSI review"
This reverts commit bc2c7ce5a7bd98668a31e0afd09e7165b401f25a.
</commit_message>
<xml_diff>
--- a/Reviews/CosmologyAVSI.docx
+++ b/Reviews/CosmologyAVSI.docx
@@ -1,241 +1,136 @@
 
 <file path=word/document.xml><?xml version="1.0" encoding="utf-8"?>
-<w:document xmlns:o="urn:schemas-microsoft-com:office:office" xmlns:r="http://schemas.openxmlformats.org/officeDocument/2006/relationships" xmlns:v="urn:schemas-microsoft-com:vml" xmlns:w="http://schemas.openxmlformats.org/wordprocessingml/2006/main" xmlns:w10="urn:schemas-microsoft-com:office:word" xmlns:wp="http://schemas.openxmlformats.org/drawingml/2006/wordprocessingDrawing" xmlns:wps="http://schemas.microsoft.com/office/word/2010/wordprocessingShape" xmlns:wpg="http://schemas.microsoft.com/office/word/2010/wordprocessingGroup" xmlns:mc="http://schemas.openxmlformats.org/markup-compatibility/2006" xmlns:wp14="http://schemas.microsoft.com/office/word/2010/wordprocessingDrawing" xmlns:w14="http://schemas.microsoft.com/office/word/2010/wordml" xmlns:w15="http://schemas.microsoft.com/office/word/2012/wordml" mc:Ignorable="w14 wp14 w15">
+<w:document xmlns:wpc="http://schemas.microsoft.com/office/word/2010/wordprocessingCanvas" xmlns:cx="http://schemas.microsoft.com/office/drawing/2014/chartex" xmlns:cx1="http://schemas.microsoft.com/office/drawing/2015/9/8/chartex" xmlns:cx2="http://schemas.microsoft.com/office/drawing/2015/10/21/chartex" xmlns:cx3="http://schemas.microsoft.com/office/drawing/2016/5/9/chartex" xmlns:cx4="http://schemas.microsoft.com/office/drawing/2016/5/10/chartex" xmlns:cx5="http://schemas.microsoft.com/office/drawing/2016/5/11/chartex" xmlns:cx6="http://schemas.microsoft.com/office/drawing/2016/5/12/chartex" xmlns:cx7="http://schemas.microsoft.com/office/drawing/2016/5/13/chartex" xmlns:cx8="http://schemas.microsoft.com/office/drawing/2016/5/14/chartex" xmlns:mc="http://schemas.openxmlformats.org/markup-compatibility/2006" xmlns:aink="http://schemas.microsoft.com/office/drawing/2016/ink" xmlns:am3d="http://schemas.microsoft.com/office/drawing/2017/model3d" xmlns:o="urn:schemas-microsoft-com:office:office" xmlns:r="http://schemas.openxmlformats.org/officeDocument/2006/relationships" xmlns:m="http://schemas.openxmlformats.org/officeDocument/2006/math" xmlns:v="urn:schemas-microsoft-com:vml" xmlns:wp14="http://schemas.microsoft.com/office/word/2010/wordprocessingDrawing" xmlns:wp="http://schemas.openxmlformats.org/drawingml/2006/wordprocessingDrawing" xmlns:w10="urn:schemas-microsoft-com:office:word" xmlns:w="http://schemas.openxmlformats.org/wordprocessingml/2006/main" xmlns:w14="http://schemas.microsoft.com/office/word/2010/wordml" xmlns:w15="http://schemas.microsoft.com/office/word/2012/wordml" xmlns:w16cex="http://schemas.microsoft.com/office/word/2018/wordml/cex" xmlns:w16cid="http://schemas.microsoft.com/office/word/2016/wordml/cid" xmlns:w16="http://schemas.microsoft.com/office/word/2018/wordml" xmlns:w16sdtdh="http://schemas.microsoft.com/office/word/2020/wordml/sdtdatahash" xmlns:w16se="http://schemas.microsoft.com/office/word/2015/wordml/symex" xmlns:wpg="http://schemas.microsoft.com/office/word/2010/wordprocessingGroup" xmlns:wpi="http://schemas.microsoft.com/office/word/2010/wordprocessingInk" xmlns:wne="http://schemas.microsoft.com/office/word/2006/wordml" xmlns:wps="http://schemas.microsoft.com/office/word/2010/wordprocessingShape" mc:Ignorable="w14 w15 w16se w16cid w16 w16cex w16sdtdh wp14">
   <w:body>
     <w:p>
       <w:pPr>
-        <w:pStyle w:val="Normal"/>
         <w:jc w:val="center"/>
-        <w:rPr/>
       </w:pPr>
       <w:r>
-        <w:rPr/>
         <w:t>Review of “</w:t>
       </w:r>
       <w:r>
-        <w:rPr/>
-        <w:t>Fluid Mechanics</w:t>
-      </w:r>
-      <w:r>
-        <w:rPr/>
-        <w:t xml:space="preserve"> A Very Short Introduction” by </w:t>
-      </w:r>
-      <w:r>
-        <w:rPr/>
-        <w:t>Eric Lauga</w:t>
+        <w:t>Cosmology</w:t>
+      </w:r>
+      <w:r>
+        <w:t xml:space="preserve"> A Very Short Introduction” by Peter Coles</w:t>
       </w:r>
     </w:p>
     <w:p>
       <w:pPr>
-        <w:pStyle w:val="Normal"/>
         <w:jc w:val="center"/>
-        <w:rPr/>
       </w:pPr>
       <w:r>
-        <w:rPr/>
         <w:t>By GPE</w:t>
       </w:r>
     </w:p>
     <w:p>
       <w:pPr>
-        <w:pStyle w:val="Normal"/>
         <w:jc w:val="center"/>
-        <w:rPr/>
       </w:pPr>
       <w:r>
-        <w:rPr/>
-        <w:t>29</w:t>
-      </w:r>
-      <w:r>
-        <w:rPr/>
+        <w:t>13</w:t>
+      </w:r>
+      <w:r>
         <w:t>/</w:t>
       </w:r>
       <w:r>
-        <w:rPr/>
-        <w:t>11</w:t>
-      </w:r>
-      <w:r>
-        <w:rPr/>
-        <w:t>/202</w:t>
-      </w:r>
-      <w:r>
-        <w:rPr/>
-        <w:t>3</w:t>
-      </w:r>
-    </w:p>
-    <w:p>
-      <w:pPr>
-        <w:pStyle w:val="Normal"/>
-        <w:rPr/>
-      </w:pPr>
-      <w:r>
-        <w:rPr/>
-        <w:t>As someone doing research in fluid dynamics t</w:t>
-      </w:r>
-      <w:r>
-        <w:rPr/>
-        <w:t xml:space="preserve">his book </w:t>
-      </w:r>
-      <w:r>
-        <w:rPr/>
-        <w:t>served as a great introduction to the field and a great source of fundament physical understanding and spring of ideas for my work</w:t>
-      </w:r>
-      <w:r>
-        <w:rPr/>
-        <w:t xml:space="preserve">. </w:t>
-      </w:r>
-    </w:p>
-    <w:p>
-      <w:pPr>
-        <w:pStyle w:val="Normal"/>
-        <w:rPr/>
-      </w:pPr>
-      <w:r>
-        <w:rPr/>
-        <w:t xml:space="preserve">Chapter 1 introduces </w:t>
-      </w:r>
-      <w:r>
-        <w:rPr/>
-        <w:t>various fundamentals such as continuity, pressure, hydrostatics and surface tension. Mention is also made of wetting which is otherwise little discussed in the book. These fundamentals are returned to frequently throughout the rest of the text. Indeed the book has a great flow to it  (self similarity intended) with each chapter building an ever more exciting edifice.</w:t>
-      </w:r>
-      <w:r>
-        <w:rPr/>
-        <w:t xml:space="preserve"> </w:t>
-      </w:r>
-    </w:p>
-    <w:p>
-      <w:pPr>
-        <w:pStyle w:val="Normal"/>
-        <w:rPr/>
-      </w:pPr>
-      <w:r>
-        <w:rPr/>
-        <w:t xml:space="preserve">The second chapter </w:t>
-      </w:r>
-      <w:r>
-        <w:rPr/>
-        <w:t xml:space="preserve">discusses viscosity, giving </w:t>
-      </w:r>
-      <w:r>
-        <w:rPr/>
-        <w:t>the equation for a Newtonian fluid under shear flow</w:t>
-      </w:r>
-      <w:r>
-        <w:rPr/>
-        <w:t xml:space="preserve">. </w:t>
-      </w:r>
-      <w:r>
-        <w:rPr/>
-        <w:t>The writing gives clear physical insight into viscous fluids, and the chapter ends with a presentation of the Navier-Stokes equations but these are not really used in the book as the author considers vector calculus and tensors too advanced for this book.</w:t>
-      </w:r>
-    </w:p>
-    <w:p>
-      <w:pPr>
-        <w:pStyle w:val="Normal"/>
-        <w:rPr/>
-      </w:pPr>
-      <w:r>
-        <w:rPr/>
-        <w:t>Chapter 3 considers flow in pipes (e.g. water, oil and blood vessels). And I found the description of Hagen-Poiseuille flow very helpful. And turbul</w:t>
-      </w:r>
-      <w:r>
-        <w:rPr/>
-        <w:t>e</w:t>
-      </w:r>
-      <w:r>
-        <w:rPr/>
-        <w:t>nce is discussed for the first time.</w:t>
-      </w:r>
-    </w:p>
-    <w:p>
-      <w:pPr>
-        <w:pStyle w:val="Normal"/>
-        <w:rPr/>
-      </w:pPr>
-      <w:r>
-        <w:rPr/>
-        <w:t>Chapter 4 was about dimen</w:t>
-      </w:r>
-      <w:r>
-        <w:rPr/>
-        <w:t>s</w:t>
-      </w:r>
-      <w:r>
-        <w:rPr/>
-        <w:t xml:space="preserve">ions and </w:t>
-      </w:r>
-      <w:r>
-        <w:rPr/>
-        <w:t>the dimensionless numbers that describe fluids such as the famous Reynolds number. I found this chapter a bit hard to get into as there are so many important numbers. But it was well worth the effort with interesting physics presented.</w:t>
-      </w:r>
-    </w:p>
-    <w:p>
-      <w:pPr>
-        <w:pStyle w:val="Normal"/>
-        <w:rPr/>
-      </w:pPr>
-      <w:r>
-        <w:rPr/>
-        <w:t>The next chapter is on boundary layers and explains aircraft flight very well. A simple derivation of Bernoulli’s equation is given which is very satisfying. The next chapter is on vort</w:t>
-      </w:r>
-      <w:r>
-        <w:rPr/>
-        <w:t>i</w:t>
-      </w:r>
-      <w:r>
-        <w:rPr/>
-        <w:t>ces and is very appealing given the beautiful visual nature of the subject.</w:t>
-      </w:r>
-    </w:p>
-    <w:p>
-      <w:pPr>
-        <w:pStyle w:val="Normal"/>
-        <w:rPr/>
-      </w:pPr>
-      <w:r>
-        <w:rPr/>
-        <w:t>Instabilities are covered next and I found the shear layer section very useful. Finally the book gives a glimpse of modern research in fluid mechanics, but by now it’s all over as far as education goes and I think this chapter is for the beginner.</w:t>
-      </w:r>
-    </w:p>
-    <w:p>
-      <w:pPr>
-        <w:pStyle w:val="Normal"/>
-        <w:rPr/>
-      </w:pPr>
-      <w:r>
-        <w:rPr/>
-        <w:t>An excellent introduction to an extremely beautiful and fascinating topic – well worth the read.</w:t>
-      </w:r>
-    </w:p>
-    <w:p>
-      <w:pPr>
-        <w:pStyle w:val="Normal"/>
-        <w:spacing w:before="0" w:after="160"/>
-        <w:rPr/>
-      </w:pPr>
-      <w:r>
-        <w:rPr/>
+        <w:t>09</w:t>
+      </w:r>
+      <w:r>
+        <w:t>/2021</w:t>
+      </w:r>
+    </w:p>
+    <w:p>
+      <w:r>
+        <w:t>This book is one of Oxford University Press’s “A Very Short Introduction” series which are available for a very broad range of topics. This series is very popular and I have read about a dozen titles in this series and enjoyed them all</w:t>
+      </w:r>
+      <w:r>
+        <w:t>.</w:t>
+      </w:r>
+    </w:p>
+    <w:p>
+      <w:r>
+        <w:t>This book is aimed squarely at the curious lay reader and has only a couple of very simple equations in the whole text. One being E=mc</w:t>
+      </w:r>
+      <w:r>
+        <w:rPr>
+          <w:vertAlign w:val="superscript"/>
+        </w:rPr>
+        <w:t>2</w:t>
+      </w:r>
+      <w:r>
+        <w:t xml:space="preserve"> the other being an equation for red shift. This book is definitely in the light reading category for any scientist. </w:t>
+      </w:r>
+    </w:p>
+    <w:p>
+      <w:r>
+        <w:t xml:space="preserve">Chapter </w:t>
+      </w:r>
+      <w:r>
+        <w:t>1</w:t>
+      </w:r>
+      <w:r>
+        <w:t xml:space="preserve"> introduces the concept of cosmology beginning with ancient myth and legend and shows how these old ideas have given way to a modern scientific understanding. </w:t>
+      </w:r>
+    </w:p>
+    <w:p>
+      <w:r>
+        <w:t xml:space="preserve">The second chapter introduces Einstein’s theory of </w:t>
+      </w:r>
+      <w:r>
+        <w:t>Relativity and concludes with a short piece on black holes. The next chapter explains in simple terms how the General Theory of Relativity predicts an expanding universe and discusses the large scale geometry of the universe and the Friedmann models which I feel are emphasized too strongly as they require very special conditions of symmetry although to be fair this text is rather dated (published 2001).</w:t>
+      </w:r>
+    </w:p>
+    <w:p>
+      <w:r>
+        <w:t xml:space="preserve">Chapter 4 </w:t>
+      </w:r>
+      <w:r>
+        <w:t xml:space="preserve">discuses </w:t>
+      </w:r>
+      <w:r>
+        <w:t xml:space="preserve"> cosmic expansion and red shift</w:t>
+      </w:r>
+      <w:r>
+        <w:t>, while chapter 5 gives evidence for the big bang and explains the great syntheses in physics but the book shows it’s age here not being able to discuss the results from the LHC. The next chapter discuses whether the universe is open or closed and the Omega parameter that defines this.</w:t>
+      </w:r>
+    </w:p>
+    <w:p>
+      <w:r>
+        <w:t xml:space="preserve">The final two chapters explain large scale structure and the quest for a theory of everything. </w:t>
+      </w:r>
+    </w:p>
+    <w:p>
+      <w:r>
+        <w:t>Overall I found this book stimulating, but I felt that a few re</w:t>
+      </w:r>
+      <w:r>
+        <w:t>commendations</w:t>
+      </w:r>
+      <w:r>
+        <w:t xml:space="preserve"> for more advanced study </w:t>
+      </w:r>
+      <w:r>
+        <w:t>would be helpful, but still well worth reading.</w:t>
       </w:r>
     </w:p>
     <w:sectPr>
-      <w:type w:val="nextPage"/>
       <w:pgSz w:w="11906" w:h="16838"/>
-      <w:pgMar w:left="1440" w:right="1440" w:gutter="0" w:header="0" w:top="1440" w:footer="0" w:bottom="1440"/>
-      <w:pgNumType w:fmt="decimal"/>
-      <w:formProt w:val="false"/>
-      <w:textDirection w:val="lrTb"/>
-      <w:docGrid w:type="default" w:linePitch="360" w:charSpace="4096"/>
+      <w:pgMar w:top="1440" w:right="1440" w:bottom="1440" w:left="1440" w:header="708" w:footer="708" w:gutter="0"/>
+      <w:cols w:space="708"/>
+      <w:docGrid w:linePitch="360"/>
     </w:sectPr>
   </w:body>
 </w:document>
 </file>
 
 <file path=word/styles.xml><?xml version="1.0" encoding="utf-8"?>
-<w:styles xmlns:w="http://schemas.openxmlformats.org/wordprocessingml/2006/main" xmlns:w14="http://schemas.microsoft.com/office/word/2010/wordml" xmlns:mc="http://schemas.openxmlformats.org/markup-compatibility/2006" mc:Ignorable="w14">
+<w:styles xmlns:mc="http://schemas.openxmlformats.org/markup-compatibility/2006" xmlns:r="http://schemas.openxmlformats.org/officeDocument/2006/relationships" xmlns:w="http://schemas.openxmlformats.org/wordprocessingml/2006/main" xmlns:w14="http://schemas.microsoft.com/office/word/2010/wordml" xmlns:w15="http://schemas.microsoft.com/office/word/2012/wordml" xmlns:w16cex="http://schemas.microsoft.com/office/word/2018/wordml/cex" xmlns:w16cid="http://schemas.microsoft.com/office/word/2016/wordml/cid" xmlns:w16="http://schemas.microsoft.com/office/word/2018/wordml" xmlns:w16sdtdh="http://schemas.microsoft.com/office/word/2020/wordml/sdtdatahash" xmlns:w16se="http://schemas.microsoft.com/office/word/2015/wordml/symex" mc:Ignorable="w14 w15 w16se w16cid w16 w16cex w16sdtdh">
   <w:docDefaults>
     <w:rPrDefault>
       <w:rPr>
-        <w:rFonts w:ascii="Calibri" w:hAnsi="Calibri" w:eastAsia="Calibri" w:cs="" w:asciiTheme="minorHAnsi" w:cstheme="minorBidi" w:eastAsiaTheme="minorHAnsi" w:hAnsiTheme="minorHAnsi"/>
+        <w:rFonts w:asciiTheme="minorHAnsi" w:eastAsiaTheme="minorHAnsi" w:hAnsiTheme="minorHAnsi" w:cstheme="minorBidi"/>
         <w:sz w:val="22"/>
         <w:szCs w:val="22"/>
         <w:lang w:val="en-GB" w:eastAsia="en-US" w:bidi="ar-SA"/>
@@ -243,21 +138,21 @@
     </w:rPrDefault>
     <w:pPrDefault>
       <w:pPr>
-        <w:suppressAutoHyphens w:val="true"/>
+        <w:spacing w:after="160" w:line="259" w:lineRule="auto"/>
       </w:pPr>
     </w:pPrDefault>
   </w:docDefaults>
   <w:latentStyles w:defLockedState="0" w:defUIPriority="99" w:defSemiHidden="0" w:defUnhideWhenUsed="0" w:defQFormat="0" w:count="376">
     <w:lsdException w:name="Normal" w:uiPriority="0" w:qFormat="1"/>
     <w:lsdException w:name="heading 1" w:uiPriority="9" w:qFormat="1"/>
-    <w:lsdException w:name="heading 2" w:uiPriority="9" w:semiHidden="1" w:unhideWhenUsed="1" w:qFormat="1"/>
-    <w:lsdException w:name="heading 3" w:uiPriority="9" w:semiHidden="1" w:unhideWhenUsed="1" w:qFormat="1"/>
-    <w:lsdException w:name="heading 4" w:uiPriority="9" w:semiHidden="1" w:unhideWhenUsed="1" w:qFormat="1"/>
-    <w:lsdException w:name="heading 5" w:uiPriority="9" w:semiHidden="1" w:unhideWhenUsed="1" w:qFormat="1"/>
-    <w:lsdException w:name="heading 6" w:uiPriority="9" w:semiHidden="1" w:unhideWhenUsed="1" w:qFormat="1"/>
-    <w:lsdException w:name="heading 7" w:uiPriority="9" w:semiHidden="1" w:unhideWhenUsed="1" w:qFormat="1"/>
-    <w:lsdException w:name="heading 8" w:uiPriority="9" w:semiHidden="1" w:unhideWhenUsed="1" w:qFormat="1"/>
-    <w:lsdException w:name="heading 9" w:uiPriority="9" w:semiHidden="1" w:unhideWhenUsed="1" w:qFormat="1"/>
+    <w:lsdException w:name="heading 2" w:semiHidden="1" w:uiPriority="9" w:unhideWhenUsed="1" w:qFormat="1"/>
+    <w:lsdException w:name="heading 3" w:semiHidden="1" w:uiPriority="9" w:unhideWhenUsed="1" w:qFormat="1"/>
+    <w:lsdException w:name="heading 4" w:semiHidden="1" w:uiPriority="9" w:unhideWhenUsed="1" w:qFormat="1"/>
+    <w:lsdException w:name="heading 5" w:semiHidden="1" w:uiPriority="9" w:unhideWhenUsed="1" w:qFormat="1"/>
+    <w:lsdException w:name="heading 6" w:semiHidden="1" w:uiPriority="9" w:unhideWhenUsed="1" w:qFormat="1"/>
+    <w:lsdException w:name="heading 7" w:semiHidden="1" w:uiPriority="9" w:unhideWhenUsed="1" w:qFormat="1"/>
+    <w:lsdException w:name="heading 8" w:semiHidden="1" w:uiPriority="9" w:unhideWhenUsed="1" w:qFormat="1"/>
+    <w:lsdException w:name="heading 9" w:semiHidden="1" w:uiPriority="9" w:unhideWhenUsed="1" w:qFormat="1"/>
     <w:lsdException w:name="index 1" w:semiHidden="1" w:unhideWhenUsed="1"/>
     <w:lsdException w:name="index 2" w:semiHidden="1" w:unhideWhenUsed="1"/>
     <w:lsdException w:name="index 3" w:semiHidden="1" w:unhideWhenUsed="1"/>
@@ -267,22 +162,22 @@
     <w:lsdException w:name="index 7" w:semiHidden="1" w:unhideWhenUsed="1"/>
     <w:lsdException w:name="index 8" w:semiHidden="1" w:unhideWhenUsed="1"/>
     <w:lsdException w:name="index 9" w:semiHidden="1" w:unhideWhenUsed="1"/>
-    <w:lsdException w:name="toc 1" w:uiPriority="39" w:semiHidden="1" w:unhideWhenUsed="1"/>
-    <w:lsdException w:name="toc 2" w:uiPriority="39" w:semiHidden="1" w:unhideWhenUsed="1"/>
-    <w:lsdException w:name="toc 3" w:uiPriority="39" w:semiHidden="1" w:unhideWhenUsed="1"/>
-    <w:lsdException w:name="toc 4" w:uiPriority="39" w:semiHidden="1" w:unhideWhenUsed="1"/>
-    <w:lsdException w:name="toc 5" w:uiPriority="39" w:semiHidden="1" w:unhideWhenUsed="1"/>
-    <w:lsdException w:name="toc 6" w:uiPriority="39" w:semiHidden="1" w:unhideWhenUsed="1"/>
-    <w:lsdException w:name="toc 7" w:uiPriority="39" w:semiHidden="1" w:unhideWhenUsed="1"/>
-    <w:lsdException w:name="toc 8" w:uiPriority="39" w:semiHidden="1" w:unhideWhenUsed="1"/>
-    <w:lsdException w:name="toc 9" w:uiPriority="39" w:semiHidden="1" w:unhideWhenUsed="1"/>
+    <w:lsdException w:name="toc 1" w:semiHidden="1" w:uiPriority="39" w:unhideWhenUsed="1"/>
+    <w:lsdException w:name="toc 2" w:semiHidden="1" w:uiPriority="39" w:unhideWhenUsed="1"/>
+    <w:lsdException w:name="toc 3" w:semiHidden="1" w:uiPriority="39" w:unhideWhenUsed="1"/>
+    <w:lsdException w:name="toc 4" w:semiHidden="1" w:uiPriority="39" w:unhideWhenUsed="1"/>
+    <w:lsdException w:name="toc 5" w:semiHidden="1" w:uiPriority="39" w:unhideWhenUsed="1"/>
+    <w:lsdException w:name="toc 6" w:semiHidden="1" w:uiPriority="39" w:unhideWhenUsed="1"/>
+    <w:lsdException w:name="toc 7" w:semiHidden="1" w:uiPriority="39" w:unhideWhenUsed="1"/>
+    <w:lsdException w:name="toc 8" w:semiHidden="1" w:uiPriority="39" w:unhideWhenUsed="1"/>
+    <w:lsdException w:name="toc 9" w:semiHidden="1" w:uiPriority="39" w:unhideWhenUsed="1"/>
     <w:lsdException w:name="Normal Indent" w:semiHidden="1" w:unhideWhenUsed="1"/>
     <w:lsdException w:name="footnote text" w:semiHidden="1" w:unhideWhenUsed="1"/>
     <w:lsdException w:name="annotation text" w:semiHidden="1" w:unhideWhenUsed="1"/>
     <w:lsdException w:name="header" w:semiHidden="1" w:unhideWhenUsed="1"/>
     <w:lsdException w:name="footer" w:semiHidden="1" w:unhideWhenUsed="1"/>
     <w:lsdException w:name="index heading" w:semiHidden="1" w:unhideWhenUsed="1"/>
-    <w:lsdException w:name="caption" w:uiPriority="35" w:semiHidden="1" w:unhideWhenUsed="1" w:qFormat="1"/>
+    <w:lsdException w:name="caption" w:semiHidden="1" w:uiPriority="35" w:unhideWhenUsed="1" w:qFormat="1"/>
     <w:lsdException w:name="table of figures" w:semiHidden="1" w:unhideWhenUsed="1"/>
     <w:lsdException w:name="envelope address" w:semiHidden="1" w:unhideWhenUsed="1"/>
     <w:lsdException w:name="envelope return" w:semiHidden="1" w:unhideWhenUsed="1"/>
@@ -313,7 +208,7 @@
     <w:lsdException w:name="Title" w:uiPriority="10" w:qFormat="1"/>
     <w:lsdException w:name="Closing" w:semiHidden="1" w:unhideWhenUsed="1"/>
     <w:lsdException w:name="Signature" w:semiHidden="1" w:unhideWhenUsed="1"/>
-    <w:lsdException w:name="Default Paragraph Font" w:uiPriority="1" w:semiHidden="1" w:unhideWhenUsed="1"/>
+    <w:lsdException w:name="Default Paragraph Font" w:semiHidden="1" w:uiPriority="1" w:unhideWhenUsed="1"/>
     <w:lsdException w:name="Body Text" w:semiHidden="1" w:unhideWhenUsed="1"/>
     <w:lsdException w:name="Body Text Indent" w:semiHidden="1" w:unhideWhenUsed="1"/>
     <w:lsdException w:name="List Continue" w:semiHidden="1" w:unhideWhenUsed="1"/>
@@ -513,8 +408,8 @@
     <w:lsdException w:name="Subtle Reference" w:uiPriority="31" w:qFormat="1"/>
     <w:lsdException w:name="Intense Reference" w:uiPriority="32" w:qFormat="1"/>
     <w:lsdException w:name="Book Title" w:uiPriority="33" w:qFormat="1"/>
-    <w:lsdException w:name="Bibliography" w:uiPriority="37" w:semiHidden="1" w:unhideWhenUsed="1"/>
-    <w:lsdException w:name="TOC Heading" w:uiPriority="39" w:semiHidden="1" w:unhideWhenUsed="1" w:qFormat="1"/>
+    <w:lsdException w:name="Bibliography" w:semiHidden="1" w:uiPriority="37" w:unhideWhenUsed="1"/>
+    <w:lsdException w:name="TOC Heading" w:semiHidden="1" w:uiPriority="39" w:unhideWhenUsed="1" w:qFormat="1"/>
     <w:lsdException w:name="Plain Table 1" w:uiPriority="41"/>
     <w:lsdException w:name="Plain Table 2" w:uiPriority="42"/>
     <w:lsdException w:name="Plain Table 3" w:uiPriority="43"/>
@@ -625,96 +520,15 @@
     <w:lsdException w:name="Unresolved Mention" w:semiHidden="1" w:unhideWhenUsed="1"/>
     <w:lsdException w:name="Smart Link" w:semiHidden="1" w:unhideWhenUsed="1"/>
   </w:latentStyles>
-  <w:style w:type="paragraph" w:styleId="Normal" w:default="1">
+  <w:style w:type="paragraph" w:default="1" w:styleId="Normal">
     <w:name w:val="Normal"/>
     <w:qFormat/>
-    <w:pPr>
-      <w:widowControl/>
-      <w:bidi w:val="0"/>
-      <w:spacing w:lineRule="auto" w:line="259" w:before="0" w:after="160"/>
-      <w:jc w:val="left"/>
-    </w:pPr>
-    <w:rPr>
-      <w:rFonts w:ascii="Calibri" w:hAnsi="Calibri" w:eastAsia="Calibri" w:cs="" w:asciiTheme="minorHAnsi" w:cstheme="minorBidi" w:eastAsiaTheme="minorHAnsi" w:hAnsiTheme="minorHAnsi"/>
-      <w:color w:val="auto"/>
-      <w:kern w:val="0"/>
-      <w:sz w:val="22"/>
-      <w:szCs w:val="22"/>
-      <w:lang w:val="en-GB" w:eastAsia="en-US" w:bidi="ar-SA"/>
-    </w:rPr>
   </w:style>
-  <w:style w:type="character" w:styleId="DefaultParagraphFont" w:default="1">
+  <w:style w:type="character" w:default="1" w:styleId="DefaultParagraphFont">
     <w:name w:val="Default Paragraph Font"/>
     <w:uiPriority w:val="1"/>
     <w:semiHidden/>
     <w:unhideWhenUsed/>
-    <w:qFormat/>
-    <w:rPr/>
-  </w:style>
-  <w:style w:type="paragraph" w:styleId="Heading">
-    <w:name w:val="Heading"/>
-    <w:basedOn w:val="Normal"/>
-    <w:next w:val="TextBody"/>
-    <w:qFormat/>
-    <w:pPr>
-      <w:keepNext w:val="true"/>
-      <w:spacing w:before="240" w:after="120"/>
-    </w:pPr>
-    <w:rPr>
-      <w:rFonts w:ascii="Liberation Sans" w:hAnsi="Liberation Sans" w:eastAsia="Noto Sans CJK SC" w:cs="Lohit Devanagari"/>
-      <w:sz w:val="28"/>
-      <w:szCs w:val="28"/>
-    </w:rPr>
-  </w:style>
-  <w:style w:type="paragraph" w:styleId="TextBody">
-    <w:name w:val="Body Text"/>
-    <w:basedOn w:val="Normal"/>
-    <w:pPr>
-      <w:spacing w:lineRule="auto" w:line="276" w:before="0" w:after="140"/>
-    </w:pPr>
-    <w:rPr/>
-  </w:style>
-  <w:style w:type="paragraph" w:styleId="List">
-    <w:name w:val="List"/>
-    <w:basedOn w:val="TextBody"/>
-    <w:pPr/>
-    <w:rPr>
-      <w:rFonts w:cs="Lohit Devanagari"/>
-    </w:rPr>
-  </w:style>
-  <w:style w:type="paragraph" w:styleId="Caption">
-    <w:name w:val="Caption"/>
-    <w:basedOn w:val="Normal"/>
-    <w:qFormat/>
-    <w:pPr>
-      <w:suppressLineNumbers/>
-      <w:spacing w:before="120" w:after="120"/>
-    </w:pPr>
-    <w:rPr>
-      <w:rFonts w:cs="Lohit Devanagari"/>
-      <w:i/>
-      <w:iCs/>
-      <w:sz w:val="24"/>
-      <w:szCs w:val="24"/>
-    </w:rPr>
-  </w:style>
-  <w:style w:type="paragraph" w:styleId="Index">
-    <w:name w:val="Index"/>
-    <w:basedOn w:val="Normal"/>
-    <w:qFormat/>
-    <w:pPr>
-      <w:suppressLineNumbers/>
-    </w:pPr>
-    <w:rPr>
-      <w:rFonts w:cs="Lohit Devanagari"/>
-    </w:rPr>
-  </w:style>
-  <w:style w:type="numbering" w:styleId="NoList" w:default="1">
-    <w:name w:val="No List"/>
-    <w:uiPriority w:val="99"/>
-    <w:semiHidden/>
-    <w:unhideWhenUsed/>
-    <w:qFormat/>
   </w:style>
   <w:style w:type="table" w:default="1" w:styleId="TableNormal">
     <w:name w:val="Normal Table"/>
@@ -722,6 +536,7 @@
     <w:semiHidden/>
     <w:unhideWhenUsed/>
     <w:tblPr>
+      <w:tblInd w:w="0" w:type="dxa"/>
       <w:tblCellMar>
         <w:top w:w="0" w:type="dxa"/>
         <w:left w:w="108" w:type="dxa"/>
@@ -729,6 +544,12 @@
         <w:right w:w="108" w:type="dxa"/>
       </w:tblCellMar>
     </w:tblPr>
+  </w:style>
+  <w:style w:type="numbering" w:default="1" w:styleId="NoList">
+    <w:name w:val="No List"/>
+    <w:uiPriority w:val="99"/>
+    <w:semiHidden/>
+    <w:unhideWhenUsed/>
   </w:style>
 </w:styles>
 </file>

</xml_diff>